<commit_message>
Update SS - Dock View Screen and Bike View Screen.docx
</commit_message>
<xml_diff>
--- a/Detail Design/Interface Design/EBR - Screen Specifications/SS - Dock View Screen and Bike View Screen.docx
+++ b/Detail Design/Interface Design/EBR - Screen Specifications/SS - Dock View Screen and Bike View Screen.docx
@@ -6,6 +6,10 @@
       <w:pPr>
         <w:pStyle w:val="Title"/>
         <w:jc w:val="center"/>
+        <w:rPr>
+          <w:sz w:val="36"/>
+          <w:szCs w:val="36"/>
+        </w:rPr>
       </w:pPr>
     </w:p>
     <w:p>
@@ -23,22 +27,12 @@
         <w:jc w:val="center"/>
       </w:pPr>
       <w:r>
-        <w:t xml:space="preserve">For </w:t>
+        <w:t>For Dock V</w:t>
       </w:r>
       <w:r>
-        <w:t>Dock View</w:t>
-      </w:r>
-      <w:r>
-        <w:t xml:space="preserve"> Screen and </w:t>
-      </w:r>
-      <w:r>
-        <w:t>Bike View</w:t>
-      </w:r>
-      <w:r>
-        <w:t xml:space="preserve"> Screen</w:t>
+        <w:t>iew Screen and Bike View Screen</w:t>
       </w:r>
     </w:p>
-    <w:p/>
     <w:p>
       <w:pPr>
         <w:pStyle w:val="Heading1"/>
@@ -48,10 +42,7 @@
         </w:numPr>
       </w:pPr>
       <w:r>
-        <w:t>Dock View</w:t>
-      </w:r>
-      <w:r>
-        <w:t xml:space="preserve"> Screen</w:t>
+        <w:t>Dock View Screen</w:t>
       </w:r>
     </w:p>
     <w:p/>
@@ -65,8 +56,8 @@
       <w:tblGrid>
         <w:gridCol w:w="2155"/>
         <w:gridCol w:w="4410"/>
-        <w:gridCol w:w="1418"/>
-        <w:gridCol w:w="1151"/>
+        <w:gridCol w:w="1440"/>
+        <w:gridCol w:w="1129"/>
         <w:gridCol w:w="1087"/>
         <w:gridCol w:w="1519"/>
       </w:tblGrid>
@@ -84,7 +75,7 @@
         </w:tc>
         <w:tc>
           <w:tcPr>
-            <w:tcW w:w="1418" w:type="dxa"/>
+            <w:tcW w:w="1440" w:type="dxa"/>
           </w:tcPr>
           <w:p>
             <w:pPr>
@@ -97,7 +88,7 @@
         </w:tc>
         <w:tc>
           <w:tcPr>
-            <w:tcW w:w="1151" w:type="dxa"/>
+            <w:tcW w:w="1129" w:type="dxa"/>
           </w:tcPr>
           <w:p>
             <w:pPr>
@@ -155,29 +146,23 @@
           </w:tcPr>
           <w:p>
             <w:r>
-              <w:t>Dock View</w:t>
-            </w:r>
-            <w:r>
-              <w:t xml:space="preserve"> Screen</w:t>
-            </w:r>
-          </w:p>
-        </w:tc>
-        <w:tc>
-          <w:tcPr>
-            <w:tcW w:w="1418" w:type="dxa"/>
-          </w:tcPr>
-          <w:p>
-            <w:r>
-              <w:t>7</w:t>
-            </w:r>
-            <w:r>
-              <w:t>/11/2020</w:t>
-            </w:r>
-          </w:p>
-        </w:tc>
-        <w:tc>
-          <w:tcPr>
-            <w:tcW w:w="1151" w:type="dxa"/>
+              <w:t>Dock View Screen</w:t>
+            </w:r>
+          </w:p>
+        </w:tc>
+        <w:tc>
+          <w:tcPr>
+            <w:tcW w:w="1440" w:type="dxa"/>
+          </w:tcPr>
+          <w:p>
+            <w:r>
+              <w:t>7/11/2020</w:t>
+            </w:r>
+          </w:p>
+        </w:tc>
+        <w:tc>
+          <w:tcPr>
+            <w:tcW w:w="1129" w:type="dxa"/>
           </w:tcPr>
           <w:p/>
         </w:tc>
@@ -240,9 +225,9 @@
                 <w:noProof/>
               </w:rPr>
               <w:drawing>
-                <wp:inline distT="0" distB="0" distL="0" distR="0" wp14:anchorId="3C80354A" wp14:editId="1D89395E">
+                <wp:inline distT="0" distB="0" distL="0" distR="0" wp14:anchorId="7DBC394E" wp14:editId="38EF73DA">
                   <wp:extent cx="4031615" cy="2266676"/>
-                  <wp:effectExtent l="0" t="0" r="6985" b="635"/>
+                  <wp:effectExtent l="19050" t="19050" r="26035" b="19685"/>
                   <wp:docPr id="7" name="Picture 7"/>
                   <wp:cNvGraphicFramePr>
                     <a:graphicFrameLocks xmlns:a="http://schemas.openxmlformats.org/drawingml/2006/main" noChangeAspect="1"/>
@@ -278,7 +263,9 @@
                           </a:prstGeom>
                           <a:noFill/>
                           <a:ln>
-                            <a:noFill/>
+                            <a:solidFill>
+                              <a:schemeClr val="accent1"/>
+                            </a:solidFill>
                           </a:ln>
                         </pic:spPr>
                       </pic:pic>
@@ -291,7 +278,7 @@
         </w:tc>
         <w:tc>
           <w:tcPr>
-            <w:tcW w:w="1418" w:type="dxa"/>
+            <w:tcW w:w="1440" w:type="dxa"/>
           </w:tcPr>
           <w:p>
             <w:r>
@@ -301,7 +288,7 @@
         </w:tc>
         <w:tc>
           <w:tcPr>
-            <w:tcW w:w="1151" w:type="dxa"/>
+            <w:tcW w:w="1129" w:type="dxa"/>
           </w:tcPr>
           <w:p>
             <w:r>
@@ -323,7 +310,7 @@
       </w:tr>
       <w:tr>
         <w:trPr>
-          <w:trHeight w:val="840"/>
+          <w:trHeight w:val="575"/>
         </w:trPr>
         <w:tc>
           <w:tcPr>
@@ -335,7 +322,7 @@
         </w:tc>
         <w:tc>
           <w:tcPr>
-            <w:tcW w:w="1418" w:type="dxa"/>
+            <w:tcW w:w="1440" w:type="dxa"/>
           </w:tcPr>
           <w:p>
             <w:r>
@@ -345,7 +332,7 @@
         </w:tc>
         <w:tc>
           <w:tcPr>
-            <w:tcW w:w="1151" w:type="dxa"/>
+            <w:tcW w:w="1129" w:type="dxa"/>
           </w:tcPr>
           <w:p>
             <w:r>
@@ -367,7 +354,7 @@
       </w:tr>
       <w:tr>
         <w:trPr>
-          <w:trHeight w:val="607"/>
+          <w:trHeight w:val="215"/>
         </w:trPr>
         <w:tc>
           <w:tcPr>
@@ -379,20 +366,17 @@
         </w:tc>
         <w:tc>
           <w:tcPr>
-            <w:tcW w:w="1418" w:type="dxa"/>
-          </w:tcPr>
-          <w:p>
-            <w:r>
-              <w:t>Back B</w:t>
-            </w:r>
-            <w:r>
-              <w:t>utton</w:t>
-            </w:r>
-          </w:p>
-        </w:tc>
-        <w:tc>
-          <w:tcPr>
-            <w:tcW w:w="1151" w:type="dxa"/>
+            <w:tcW w:w="1440" w:type="dxa"/>
+          </w:tcPr>
+          <w:p>
+            <w:r>
+              <w:t>Back Button</w:t>
+            </w:r>
+          </w:p>
+        </w:tc>
+        <w:tc>
+          <w:tcPr>
+            <w:tcW w:w="1129" w:type="dxa"/>
           </w:tcPr>
           <w:p>
             <w:r>
@@ -426,7 +410,7 @@
         </w:tc>
         <w:tc>
           <w:tcPr>
-            <w:tcW w:w="1418" w:type="dxa"/>
+            <w:tcW w:w="1440" w:type="dxa"/>
           </w:tcPr>
           <w:p>
             <w:r>
@@ -436,7 +420,7 @@
         </w:tc>
         <w:tc>
           <w:tcPr>
-            <w:tcW w:w="1151" w:type="dxa"/>
+            <w:tcW w:w="1129" w:type="dxa"/>
           </w:tcPr>
           <w:p>
             <w:r>
@@ -451,17 +435,14 @@
           </w:tcPr>
           <w:p>
             <w:r>
-              <w:t xml:space="preserve">Display </w:t>
-            </w:r>
-            <w:r>
-              <w:t>Bike View Screen</w:t>
+              <w:t>Display Bike View Screen</w:t>
             </w:r>
           </w:p>
         </w:tc>
       </w:tr>
       <w:tr>
         <w:trPr>
-          <w:trHeight w:val="1700"/>
+          <w:trHeight w:val="620"/>
         </w:trPr>
         <w:tc>
           <w:tcPr>
@@ -473,7 +454,7 @@
         </w:tc>
         <w:tc>
           <w:tcPr>
-            <w:tcW w:w="1418" w:type="dxa"/>
+            <w:tcW w:w="1440" w:type="dxa"/>
           </w:tcPr>
           <w:p>
             <w:r>
@@ -483,7 +464,7 @@
         </w:tc>
         <w:tc>
           <w:tcPr>
-            <w:tcW w:w="1151" w:type="dxa"/>
+            <w:tcW w:w="1129" w:type="dxa"/>
           </w:tcPr>
           <w:p>
             <w:r>
@@ -499,6 +480,94 @@
           <w:p>
             <w:r>
               <w:t>Display Home Screen</w:t>
+            </w:r>
+          </w:p>
+        </w:tc>
+      </w:tr>
+      <w:tr>
+        <w:trPr>
+          <w:trHeight w:val="989"/>
+        </w:trPr>
+        <w:tc>
+          <w:tcPr>
+            <w:tcW w:w="6565" w:type="dxa"/>
+            <w:gridSpan w:val="2"/>
+            <w:vMerge/>
+          </w:tcPr>
+          <w:p/>
+        </w:tc>
+        <w:tc>
+          <w:tcPr>
+            <w:tcW w:w="1440" w:type="dxa"/>
+          </w:tcPr>
+          <w:p>
+            <w:r>
+              <w:t>Area for Displaying Number of Spots and Bikes</w:t>
+            </w:r>
+          </w:p>
+        </w:tc>
+        <w:tc>
+          <w:tcPr>
+            <w:tcW w:w="1129" w:type="dxa"/>
+          </w:tcPr>
+          <w:p>
+            <w:r>
+              <w:t>Initial</w:t>
+            </w:r>
+          </w:p>
+        </w:tc>
+        <w:tc>
+          <w:tcPr>
+            <w:tcW w:w="2606" w:type="dxa"/>
+            <w:gridSpan w:val="2"/>
+          </w:tcPr>
+          <w:p>
+            <w:r>
+              <w:t>Displaying Number of Spots and Bikes</w:t>
+            </w:r>
+          </w:p>
+        </w:tc>
+      </w:tr>
+      <w:tr>
+        <w:trPr>
+          <w:trHeight w:val="710"/>
+        </w:trPr>
+        <w:tc>
+          <w:tcPr>
+            <w:tcW w:w="6565" w:type="dxa"/>
+            <w:gridSpan w:val="2"/>
+            <w:vMerge/>
+          </w:tcPr>
+          <w:p/>
+        </w:tc>
+        <w:tc>
+          <w:tcPr>
+            <w:tcW w:w="1440" w:type="dxa"/>
+          </w:tcPr>
+          <w:p>
+            <w:r>
+              <w:t>Area for Displaying Bike in the Dock</w:t>
+            </w:r>
+          </w:p>
+        </w:tc>
+        <w:tc>
+          <w:tcPr>
+            <w:tcW w:w="1129" w:type="dxa"/>
+          </w:tcPr>
+          <w:p>
+            <w:r>
+              <w:t>Initial</w:t>
+            </w:r>
+          </w:p>
+        </w:tc>
+        <w:tc>
+          <w:tcPr>
+            <w:tcW w:w="2606" w:type="dxa"/>
+            <w:gridSpan w:val="2"/>
+          </w:tcPr>
+          <w:p>
+            <w:r>
+              <w:t>Displaying Bike in the Dock</w:t>
             </w:r>
           </w:p>
         </w:tc>
@@ -535,8 +604,8 @@
         <w:tblLook w:val="04A0" w:firstRow="1" w:lastRow="0" w:firstColumn="1" w:lastColumn="0" w:noHBand="0" w:noVBand="1"/>
       </w:tblPr>
       <w:tblGrid>
-        <w:gridCol w:w="2374"/>
-        <w:gridCol w:w="2661"/>
+        <w:gridCol w:w="2515"/>
+        <w:gridCol w:w="2520"/>
         <w:gridCol w:w="2374"/>
         <w:gridCol w:w="2374"/>
         <w:gridCol w:w="1912"/>
@@ -544,7 +613,7 @@
       <w:tr>
         <w:tc>
           <w:tcPr>
-            <w:tcW w:w="2374" w:type="dxa"/>
+            <w:tcW w:w="2515" w:type="dxa"/>
           </w:tcPr>
           <w:p>
             <w:pPr>
@@ -560,7 +629,7 @@
         </w:tc>
         <w:tc>
           <w:tcPr>
-            <w:tcW w:w="9321" w:type="dxa"/>
+            <w:tcW w:w="9180" w:type="dxa"/>
             <w:gridSpan w:val="4"/>
           </w:tcPr>
           <w:p>
@@ -582,7 +651,7 @@
       <w:tr>
         <w:tc>
           <w:tcPr>
-            <w:tcW w:w="2374" w:type="dxa"/>
+            <w:tcW w:w="2515" w:type="dxa"/>
           </w:tcPr>
           <w:p>
             <w:pPr>
@@ -598,7 +667,7 @@
         </w:tc>
         <w:tc>
           <w:tcPr>
-            <w:tcW w:w="2661" w:type="dxa"/>
+            <w:tcW w:w="2520" w:type="dxa"/>
           </w:tcPr>
           <w:p>
             <w:pPr>
@@ -661,15 +730,835 @@
           </w:p>
         </w:tc>
       </w:tr>
+      <w:tr>
+        <w:tc>
+          <w:tcPr>
+            <w:tcW w:w="2515" w:type="dxa"/>
+          </w:tcPr>
+          <w:p>
+            <w:pPr>
+              <w:tabs>
+                <w:tab w:val="left" w:pos="1530"/>
+              </w:tabs>
+              <w:spacing w:line="360" w:lineRule="auto"/>
+            </w:pPr>
+            <w:r>
+              <w:t>Number of Spot</w:t>
+            </w:r>
+          </w:p>
+        </w:tc>
+        <w:tc>
+          <w:tcPr>
+            <w:tcW w:w="2520" w:type="dxa"/>
+          </w:tcPr>
+          <w:p>
+            <w:pPr>
+              <w:tabs>
+                <w:tab w:val="left" w:pos="1530"/>
+              </w:tabs>
+              <w:spacing w:line="360" w:lineRule="auto"/>
+            </w:pPr>
+            <w:r>
+              <w:t>3</w:t>
+            </w:r>
+          </w:p>
+        </w:tc>
+        <w:tc>
+          <w:tcPr>
+            <w:tcW w:w="2374" w:type="dxa"/>
+          </w:tcPr>
+          <w:p>
+            <w:pPr>
+              <w:tabs>
+                <w:tab w:val="left" w:pos="1530"/>
+              </w:tabs>
+              <w:spacing w:line="360" w:lineRule="auto"/>
+            </w:pPr>
+            <w:r>
+              <w:t>Numeral</w:t>
+            </w:r>
+          </w:p>
+        </w:tc>
+        <w:tc>
+          <w:tcPr>
+            <w:tcW w:w="2374" w:type="dxa"/>
+          </w:tcPr>
+          <w:p>
+            <w:pPr>
+              <w:tabs>
+                <w:tab w:val="left" w:pos="1530"/>
+              </w:tabs>
+              <w:spacing w:line="360" w:lineRule="auto"/>
+            </w:pPr>
+            <w:r>
+              <w:t>Black</w:t>
+            </w:r>
+          </w:p>
+        </w:tc>
+        <w:tc>
+          <w:tcPr>
+            <w:tcW w:w="1912" w:type="dxa"/>
+          </w:tcPr>
+          <w:p>
+            <w:pPr>
+              <w:tabs>
+                <w:tab w:val="left" w:pos="1530"/>
+              </w:tabs>
+              <w:spacing w:line="360" w:lineRule="auto"/>
+            </w:pPr>
+            <w:r>
+              <w:t>Right justified</w:t>
+            </w:r>
+          </w:p>
+        </w:tc>
+      </w:tr>
+      <w:tr>
+        <w:tc>
+          <w:tcPr>
+            <w:tcW w:w="2515" w:type="dxa"/>
+          </w:tcPr>
+          <w:p>
+            <w:pPr>
+              <w:tabs>
+                <w:tab w:val="left" w:pos="1530"/>
+              </w:tabs>
+              <w:spacing w:line="360" w:lineRule="auto"/>
+            </w:pPr>
+            <w:r>
+              <w:t>Number of Standard Bike</w:t>
+            </w:r>
+          </w:p>
+        </w:tc>
+        <w:tc>
+          <w:tcPr>
+            <w:tcW w:w="2520" w:type="dxa"/>
+          </w:tcPr>
+          <w:p>
+            <w:pPr>
+              <w:tabs>
+                <w:tab w:val="left" w:pos="1530"/>
+              </w:tabs>
+              <w:spacing w:line="360" w:lineRule="auto"/>
+            </w:pPr>
+            <w:r>
+              <w:t>3</w:t>
+            </w:r>
+          </w:p>
+        </w:tc>
+        <w:tc>
+          <w:tcPr>
+            <w:tcW w:w="2374" w:type="dxa"/>
+          </w:tcPr>
+          <w:p>
+            <w:pPr>
+              <w:tabs>
+                <w:tab w:val="left" w:pos="1530"/>
+              </w:tabs>
+              <w:spacing w:line="360" w:lineRule="auto"/>
+            </w:pPr>
+            <w:r>
+              <w:t>Numeral</w:t>
+            </w:r>
+          </w:p>
+        </w:tc>
+        <w:tc>
+          <w:tcPr>
+            <w:tcW w:w="2374" w:type="dxa"/>
+          </w:tcPr>
+          <w:p>
+            <w:pPr>
+              <w:tabs>
+                <w:tab w:val="left" w:pos="1530"/>
+              </w:tabs>
+              <w:spacing w:line="360" w:lineRule="auto"/>
+            </w:pPr>
+            <w:r>
+              <w:t>Black</w:t>
+            </w:r>
+          </w:p>
+        </w:tc>
+        <w:tc>
+          <w:tcPr>
+            <w:tcW w:w="1912" w:type="dxa"/>
+          </w:tcPr>
+          <w:p>
+            <w:pPr>
+              <w:tabs>
+                <w:tab w:val="left" w:pos="1530"/>
+              </w:tabs>
+              <w:spacing w:line="360" w:lineRule="auto"/>
+            </w:pPr>
+            <w:r>
+              <w:t>Right justified</w:t>
+            </w:r>
+          </w:p>
+        </w:tc>
+      </w:tr>
+      <w:tr>
+        <w:tc>
+          <w:tcPr>
+            <w:tcW w:w="2515" w:type="dxa"/>
+          </w:tcPr>
+          <w:p>
+            <w:pPr>
+              <w:tabs>
+                <w:tab w:val="left" w:pos="1530"/>
+              </w:tabs>
+              <w:spacing w:line="360" w:lineRule="auto"/>
+            </w:pPr>
+            <w:r>
+              <w:t>Number of Twin Bike</w:t>
+            </w:r>
+          </w:p>
+        </w:tc>
+        <w:tc>
+          <w:tcPr>
+            <w:tcW w:w="2520" w:type="dxa"/>
+          </w:tcPr>
+          <w:p>
+            <w:pPr>
+              <w:tabs>
+                <w:tab w:val="left" w:pos="1530"/>
+              </w:tabs>
+              <w:spacing w:line="360" w:lineRule="auto"/>
+            </w:pPr>
+            <w:r>
+              <w:t>3</w:t>
+            </w:r>
+          </w:p>
+        </w:tc>
+        <w:tc>
+          <w:tcPr>
+            <w:tcW w:w="2374" w:type="dxa"/>
+          </w:tcPr>
+          <w:p>
+            <w:pPr>
+              <w:tabs>
+                <w:tab w:val="left" w:pos="1530"/>
+              </w:tabs>
+              <w:spacing w:line="360" w:lineRule="auto"/>
+            </w:pPr>
+            <w:r>
+              <w:t>Numeral</w:t>
+            </w:r>
+          </w:p>
+        </w:tc>
+        <w:tc>
+          <w:tcPr>
+            <w:tcW w:w="2374" w:type="dxa"/>
+          </w:tcPr>
+          <w:p>
+            <w:pPr>
+              <w:tabs>
+                <w:tab w:val="left" w:pos="1530"/>
+              </w:tabs>
+              <w:spacing w:line="360" w:lineRule="auto"/>
+            </w:pPr>
+            <w:r>
+              <w:t>Black</w:t>
+            </w:r>
+          </w:p>
+        </w:tc>
+        <w:tc>
+          <w:tcPr>
+            <w:tcW w:w="1912" w:type="dxa"/>
+          </w:tcPr>
+          <w:p>
+            <w:pPr>
+              <w:tabs>
+                <w:tab w:val="left" w:pos="1530"/>
+              </w:tabs>
+              <w:spacing w:line="360" w:lineRule="auto"/>
+            </w:pPr>
+            <w:r>
+              <w:t>Right justified</w:t>
+            </w:r>
+          </w:p>
+        </w:tc>
+        <w:bookmarkStart w:id="0" w:name="_GoBack"/>
+        <w:bookmarkEnd w:id="0"/>
+      </w:tr>
+      <w:tr>
+        <w:tc>
+          <w:tcPr>
+            <w:tcW w:w="2515" w:type="dxa"/>
+          </w:tcPr>
+          <w:p>
+            <w:pPr>
+              <w:tabs>
+                <w:tab w:val="left" w:pos="1530"/>
+              </w:tabs>
+              <w:spacing w:line="360" w:lineRule="auto"/>
+            </w:pPr>
+            <w:r>
+              <w:t>Number of E-Bike</w:t>
+            </w:r>
+          </w:p>
+        </w:tc>
+        <w:tc>
+          <w:tcPr>
+            <w:tcW w:w="2520" w:type="dxa"/>
+          </w:tcPr>
+          <w:p>
+            <w:pPr>
+              <w:tabs>
+                <w:tab w:val="left" w:pos="1530"/>
+              </w:tabs>
+              <w:spacing w:line="360" w:lineRule="auto"/>
+            </w:pPr>
+            <w:r>
+              <w:t>3</w:t>
+            </w:r>
+          </w:p>
+        </w:tc>
+        <w:tc>
+          <w:tcPr>
+            <w:tcW w:w="2374" w:type="dxa"/>
+          </w:tcPr>
+          <w:p>
+            <w:pPr>
+              <w:tabs>
+                <w:tab w:val="left" w:pos="1530"/>
+              </w:tabs>
+              <w:spacing w:line="360" w:lineRule="auto"/>
+            </w:pPr>
+            <w:r>
+              <w:t>Numeral</w:t>
+            </w:r>
+          </w:p>
+        </w:tc>
+        <w:tc>
+          <w:tcPr>
+            <w:tcW w:w="2374" w:type="dxa"/>
+          </w:tcPr>
+          <w:p>
+            <w:pPr>
+              <w:tabs>
+                <w:tab w:val="left" w:pos="1530"/>
+              </w:tabs>
+              <w:spacing w:line="360" w:lineRule="auto"/>
+            </w:pPr>
+            <w:r>
+              <w:t>Black</w:t>
+            </w:r>
+          </w:p>
+        </w:tc>
+        <w:tc>
+          <w:tcPr>
+            <w:tcW w:w="1912" w:type="dxa"/>
+          </w:tcPr>
+          <w:p>
+            <w:pPr>
+              <w:tabs>
+                <w:tab w:val="left" w:pos="1530"/>
+              </w:tabs>
+              <w:spacing w:line="360" w:lineRule="auto"/>
+            </w:pPr>
+            <w:r>
+              <w:t>Right justified</w:t>
+            </w:r>
+          </w:p>
+        </w:tc>
+      </w:tr>
+      <w:tr>
+        <w:tc>
+          <w:tcPr>
+            <w:tcW w:w="2515" w:type="dxa"/>
+          </w:tcPr>
+          <w:p>
+            <w:pPr>
+              <w:tabs>
+                <w:tab w:val="left" w:pos="1530"/>
+              </w:tabs>
+              <w:spacing w:line="360" w:lineRule="auto"/>
+            </w:pPr>
+            <w:r>
+              <w:t>Name of Bike</w:t>
+            </w:r>
+          </w:p>
+        </w:tc>
+        <w:tc>
+          <w:tcPr>
+            <w:tcW w:w="2520" w:type="dxa"/>
+          </w:tcPr>
+          <w:p>
+            <w:pPr>
+              <w:tabs>
+                <w:tab w:val="left" w:pos="1530"/>
+              </w:tabs>
+              <w:spacing w:line="360" w:lineRule="auto"/>
+            </w:pPr>
+            <w:r>
+              <w:t>10</w:t>
+            </w:r>
+          </w:p>
+        </w:tc>
+        <w:tc>
+          <w:tcPr>
+            <w:tcW w:w="2374" w:type="dxa"/>
+          </w:tcPr>
+          <w:p>
+            <w:pPr>
+              <w:tabs>
+                <w:tab w:val="left" w:pos="1530"/>
+              </w:tabs>
+              <w:spacing w:line="360" w:lineRule="auto"/>
+            </w:pPr>
+            <w:r>
+              <w:t>String</w:t>
+            </w:r>
+          </w:p>
+        </w:tc>
+        <w:tc>
+          <w:tcPr>
+            <w:tcW w:w="2374" w:type="dxa"/>
+          </w:tcPr>
+          <w:p>
+            <w:pPr>
+              <w:tabs>
+                <w:tab w:val="left" w:pos="1530"/>
+              </w:tabs>
+              <w:spacing w:line="360" w:lineRule="auto"/>
+            </w:pPr>
+            <w:r>
+              <w:t>Black</w:t>
+            </w:r>
+          </w:p>
+        </w:tc>
+        <w:tc>
+          <w:tcPr>
+            <w:tcW w:w="1912" w:type="dxa"/>
+          </w:tcPr>
+          <w:p>
+            <w:pPr>
+              <w:tabs>
+                <w:tab w:val="left" w:pos="1530"/>
+              </w:tabs>
+              <w:spacing w:line="360" w:lineRule="auto"/>
+            </w:pPr>
+            <w:r>
+              <w:t>Left justified</w:t>
+            </w:r>
+          </w:p>
+        </w:tc>
+      </w:tr>
+      <w:tr>
+        <w:tc>
+          <w:tcPr>
+            <w:tcW w:w="2515" w:type="dxa"/>
+          </w:tcPr>
+          <w:p>
+            <w:pPr>
+              <w:tabs>
+                <w:tab w:val="left" w:pos="1530"/>
+              </w:tabs>
+              <w:spacing w:line="360" w:lineRule="auto"/>
+            </w:pPr>
+            <w:r>
+              <w:t>Number of Saddle</w:t>
+            </w:r>
+          </w:p>
+        </w:tc>
+        <w:tc>
+          <w:tcPr>
+            <w:tcW w:w="2520" w:type="dxa"/>
+          </w:tcPr>
+          <w:p>
+            <w:pPr>
+              <w:tabs>
+                <w:tab w:val="left" w:pos="1530"/>
+              </w:tabs>
+              <w:spacing w:line="360" w:lineRule="auto"/>
+            </w:pPr>
+            <w:r>
+              <w:t>1</w:t>
+            </w:r>
+          </w:p>
+        </w:tc>
+        <w:tc>
+          <w:tcPr>
+            <w:tcW w:w="2374" w:type="dxa"/>
+          </w:tcPr>
+          <w:p>
+            <w:pPr>
+              <w:tabs>
+                <w:tab w:val="left" w:pos="1530"/>
+              </w:tabs>
+              <w:spacing w:line="360" w:lineRule="auto"/>
+            </w:pPr>
+            <w:r>
+              <w:t>Numeral</w:t>
+            </w:r>
+          </w:p>
+        </w:tc>
+        <w:tc>
+          <w:tcPr>
+            <w:tcW w:w="2374" w:type="dxa"/>
+          </w:tcPr>
+          <w:p>
+            <w:pPr>
+              <w:tabs>
+                <w:tab w:val="left" w:pos="1530"/>
+              </w:tabs>
+              <w:spacing w:line="360" w:lineRule="auto"/>
+            </w:pPr>
+            <w:r>
+              <w:t>Black</w:t>
+            </w:r>
+          </w:p>
+        </w:tc>
+        <w:tc>
+          <w:tcPr>
+            <w:tcW w:w="1912" w:type="dxa"/>
+          </w:tcPr>
+          <w:p>
+            <w:pPr>
+              <w:tabs>
+                <w:tab w:val="left" w:pos="1530"/>
+              </w:tabs>
+              <w:spacing w:line="360" w:lineRule="auto"/>
+            </w:pPr>
+            <w:r>
+              <w:t>Left justified</w:t>
+            </w:r>
+          </w:p>
+        </w:tc>
+      </w:tr>
+      <w:tr>
+        <w:tc>
+          <w:tcPr>
+            <w:tcW w:w="2515" w:type="dxa"/>
+          </w:tcPr>
+          <w:p>
+            <w:pPr>
+              <w:tabs>
+                <w:tab w:val="left" w:pos="1530"/>
+              </w:tabs>
+              <w:spacing w:line="360" w:lineRule="auto"/>
+            </w:pPr>
+            <w:r>
+              <w:t xml:space="preserve">Number of </w:t>
+            </w:r>
+            <w:r>
+              <w:t>Rear Seat</w:t>
+            </w:r>
+          </w:p>
+        </w:tc>
+        <w:tc>
+          <w:tcPr>
+            <w:tcW w:w="2520" w:type="dxa"/>
+          </w:tcPr>
+          <w:p>
+            <w:pPr>
+              <w:tabs>
+                <w:tab w:val="left" w:pos="1530"/>
+              </w:tabs>
+              <w:spacing w:line="360" w:lineRule="auto"/>
+            </w:pPr>
+            <w:r>
+              <w:t>1</w:t>
+            </w:r>
+          </w:p>
+        </w:tc>
+        <w:tc>
+          <w:tcPr>
+            <w:tcW w:w="2374" w:type="dxa"/>
+          </w:tcPr>
+          <w:p>
+            <w:pPr>
+              <w:tabs>
+                <w:tab w:val="left" w:pos="1530"/>
+              </w:tabs>
+              <w:spacing w:line="360" w:lineRule="auto"/>
+            </w:pPr>
+            <w:r>
+              <w:t>Numeral</w:t>
+            </w:r>
+          </w:p>
+        </w:tc>
+        <w:tc>
+          <w:tcPr>
+            <w:tcW w:w="2374" w:type="dxa"/>
+          </w:tcPr>
+          <w:p>
+            <w:pPr>
+              <w:tabs>
+                <w:tab w:val="left" w:pos="1530"/>
+              </w:tabs>
+              <w:spacing w:line="360" w:lineRule="auto"/>
+            </w:pPr>
+            <w:r>
+              <w:t>Black</w:t>
+            </w:r>
+          </w:p>
+        </w:tc>
+        <w:tc>
+          <w:tcPr>
+            <w:tcW w:w="1912" w:type="dxa"/>
+          </w:tcPr>
+          <w:p>
+            <w:pPr>
+              <w:tabs>
+                <w:tab w:val="left" w:pos="1530"/>
+              </w:tabs>
+              <w:spacing w:line="360" w:lineRule="auto"/>
+            </w:pPr>
+            <w:r>
+              <w:t>Left justified</w:t>
+            </w:r>
+          </w:p>
+        </w:tc>
+      </w:tr>
+      <w:tr>
+        <w:tc>
+          <w:tcPr>
+            <w:tcW w:w="2515" w:type="dxa"/>
+          </w:tcPr>
+          <w:p>
+            <w:pPr>
+              <w:tabs>
+                <w:tab w:val="left" w:pos="1530"/>
+              </w:tabs>
+              <w:spacing w:line="360" w:lineRule="auto"/>
+            </w:pPr>
+            <w:r>
+              <w:t xml:space="preserve">Number of </w:t>
+            </w:r>
+            <w:r>
+              <w:t>Pedal</w:t>
+            </w:r>
+          </w:p>
+        </w:tc>
+        <w:tc>
+          <w:tcPr>
+            <w:tcW w:w="2520" w:type="dxa"/>
+          </w:tcPr>
+          <w:p>
+            <w:pPr>
+              <w:tabs>
+                <w:tab w:val="left" w:pos="1530"/>
+              </w:tabs>
+              <w:spacing w:line="360" w:lineRule="auto"/>
+            </w:pPr>
+            <w:r>
+              <w:t>1</w:t>
+            </w:r>
+          </w:p>
+        </w:tc>
+        <w:tc>
+          <w:tcPr>
+            <w:tcW w:w="2374" w:type="dxa"/>
+          </w:tcPr>
+          <w:p>
+            <w:pPr>
+              <w:tabs>
+                <w:tab w:val="left" w:pos="1530"/>
+              </w:tabs>
+              <w:spacing w:line="360" w:lineRule="auto"/>
+            </w:pPr>
+            <w:r>
+              <w:t>Numeral</w:t>
+            </w:r>
+          </w:p>
+        </w:tc>
+        <w:tc>
+          <w:tcPr>
+            <w:tcW w:w="2374" w:type="dxa"/>
+          </w:tcPr>
+          <w:p>
+            <w:pPr>
+              <w:tabs>
+                <w:tab w:val="left" w:pos="1530"/>
+              </w:tabs>
+              <w:spacing w:line="360" w:lineRule="auto"/>
+            </w:pPr>
+            <w:r>
+              <w:t>Black</w:t>
+            </w:r>
+          </w:p>
+        </w:tc>
+        <w:tc>
+          <w:tcPr>
+            <w:tcW w:w="1912" w:type="dxa"/>
+          </w:tcPr>
+          <w:p>
+            <w:pPr>
+              <w:tabs>
+                <w:tab w:val="left" w:pos="1530"/>
+              </w:tabs>
+              <w:spacing w:line="360" w:lineRule="auto"/>
+            </w:pPr>
+            <w:r>
+              <w:t>Left justified</w:t>
+            </w:r>
+          </w:p>
+        </w:tc>
+      </w:tr>
+      <w:tr>
+        <w:tc>
+          <w:tcPr>
+            <w:tcW w:w="2515" w:type="dxa"/>
+          </w:tcPr>
+          <w:p>
+            <w:pPr>
+              <w:tabs>
+                <w:tab w:val="left" w:pos="1530"/>
+              </w:tabs>
+              <w:spacing w:line="360" w:lineRule="auto"/>
+            </w:pPr>
+            <w:r>
+              <w:t>Battery Left</w:t>
+            </w:r>
+          </w:p>
+        </w:tc>
+        <w:tc>
+          <w:tcPr>
+            <w:tcW w:w="2520" w:type="dxa"/>
+          </w:tcPr>
+          <w:p>
+            <w:pPr>
+              <w:tabs>
+                <w:tab w:val="left" w:pos="1530"/>
+              </w:tabs>
+              <w:spacing w:line="360" w:lineRule="auto"/>
+            </w:pPr>
+            <w:r>
+              <w:t>4</w:t>
+            </w:r>
+          </w:p>
+        </w:tc>
+        <w:tc>
+          <w:tcPr>
+            <w:tcW w:w="2374" w:type="dxa"/>
+          </w:tcPr>
+          <w:p>
+            <w:pPr>
+              <w:tabs>
+                <w:tab w:val="left" w:pos="1530"/>
+              </w:tabs>
+              <w:spacing w:line="360" w:lineRule="auto"/>
+            </w:pPr>
+            <w:r>
+              <w:t>String</w:t>
+            </w:r>
+          </w:p>
+        </w:tc>
+        <w:tc>
+          <w:tcPr>
+            <w:tcW w:w="2374" w:type="dxa"/>
+          </w:tcPr>
+          <w:p>
+            <w:pPr>
+              <w:tabs>
+                <w:tab w:val="left" w:pos="1530"/>
+              </w:tabs>
+              <w:spacing w:line="360" w:lineRule="auto"/>
+            </w:pPr>
+            <w:r>
+              <w:t>Black</w:t>
+            </w:r>
+          </w:p>
+        </w:tc>
+        <w:tc>
+          <w:tcPr>
+            <w:tcW w:w="1912" w:type="dxa"/>
+          </w:tcPr>
+          <w:p>
+            <w:pPr>
+              <w:tabs>
+                <w:tab w:val="left" w:pos="1530"/>
+              </w:tabs>
+              <w:spacing w:line="360" w:lineRule="auto"/>
+            </w:pPr>
+            <w:r>
+              <w:t>Right justified</w:t>
+            </w:r>
+          </w:p>
+        </w:tc>
+      </w:tr>
+      <w:tr>
+        <w:tc>
+          <w:tcPr>
+            <w:tcW w:w="2515" w:type="dxa"/>
+          </w:tcPr>
+          <w:p>
+            <w:pPr>
+              <w:tabs>
+                <w:tab w:val="left" w:pos="1530"/>
+              </w:tabs>
+              <w:spacing w:line="360" w:lineRule="auto"/>
+            </w:pPr>
+            <w:r>
+              <w:t>Battery Time Left</w:t>
+            </w:r>
+          </w:p>
+        </w:tc>
+        <w:tc>
+          <w:tcPr>
+            <w:tcW w:w="2520" w:type="dxa"/>
+          </w:tcPr>
+          <w:p>
+            <w:pPr>
+              <w:tabs>
+                <w:tab w:val="left" w:pos="1530"/>
+              </w:tabs>
+              <w:spacing w:line="360" w:lineRule="auto"/>
+            </w:pPr>
+            <w:r>
+              <w:t>6</w:t>
+            </w:r>
+          </w:p>
+        </w:tc>
+        <w:tc>
+          <w:tcPr>
+            <w:tcW w:w="2374" w:type="dxa"/>
+          </w:tcPr>
+          <w:p>
+            <w:pPr>
+              <w:tabs>
+                <w:tab w:val="left" w:pos="1530"/>
+              </w:tabs>
+              <w:spacing w:line="360" w:lineRule="auto"/>
+            </w:pPr>
+            <w:r>
+              <w:t>String</w:t>
+            </w:r>
+          </w:p>
+        </w:tc>
+        <w:tc>
+          <w:tcPr>
+            <w:tcW w:w="2374" w:type="dxa"/>
+          </w:tcPr>
+          <w:p>
+            <w:pPr>
+              <w:tabs>
+                <w:tab w:val="left" w:pos="1530"/>
+              </w:tabs>
+              <w:spacing w:line="360" w:lineRule="auto"/>
+            </w:pPr>
+            <w:r>
+              <w:t>Black</w:t>
+            </w:r>
+          </w:p>
+        </w:tc>
+        <w:tc>
+          <w:tcPr>
+            <w:tcW w:w="1912" w:type="dxa"/>
+          </w:tcPr>
+          <w:p>
+            <w:pPr>
+              <w:tabs>
+                <w:tab w:val="left" w:pos="1530"/>
+              </w:tabs>
+              <w:spacing w:line="360" w:lineRule="auto"/>
+            </w:pPr>
+            <w:r>
+              <w:t>Right justified</w:t>
+            </w:r>
+          </w:p>
+        </w:tc>
+      </w:tr>
     </w:tbl>
-    <w:p/>
-    <w:p/>
-    <w:p/>
-    <w:p/>
-    <w:p/>
-    <w:p/>
-    <w:p/>
-    <w:p/>
     <w:p/>
     <w:p>
       <w:pPr>
@@ -680,7 +1569,6 @@
         </w:numPr>
       </w:pPr>
       <w:r>
-        <w:lastRenderedPageBreak/>
         <w:t>Bike View</w:t>
       </w:r>
       <w:r>
@@ -866,9 +1754,9 @@
                 <w:noProof/>
               </w:rPr>
               <w:drawing>
-                <wp:inline distT="0" distB="0" distL="0" distR="0" wp14:anchorId="5E81A50B" wp14:editId="2EA574A8">
+                <wp:inline distT="0" distB="0" distL="0" distR="0" wp14:anchorId="2CEF3202" wp14:editId="6F5E4433">
                   <wp:extent cx="4031615" cy="2266676"/>
-                  <wp:effectExtent l="0" t="0" r="6985" b="635"/>
+                  <wp:effectExtent l="19050" t="19050" r="26035" b="19685"/>
                   <wp:docPr id="8" name="Picture 8"/>
                   <wp:cNvGraphicFramePr>
                     <a:graphicFrameLocks xmlns:a="http://schemas.openxmlformats.org/drawingml/2006/main" noChangeAspect="1"/>
@@ -904,7 +1792,9 @@
                           </a:prstGeom>
                           <a:noFill/>
                           <a:ln>
-                            <a:noFill/>
+                            <a:solidFill>
+                              <a:schemeClr val="accent1"/>
+                            </a:solidFill>
                           </a:ln>
                         </pic:spPr>
                       </pic:pic>
@@ -951,8 +1841,6 @@
             </w:r>
           </w:p>
         </w:tc>
-        <w:bookmarkStart w:id="0" w:name="_GoBack"/>
-        <w:bookmarkEnd w:id="0"/>
       </w:tr>
       <w:tr>
         <w:trPr>
@@ -1013,10 +1901,7 @@
           </w:tcPr>
           <w:p>
             <w:r>
-              <w:t>Back B</w:t>
-            </w:r>
-            <w:r>
-              <w:t>utton</w:t>
+              <w:t>Back Button</w:t>
             </w:r>
           </w:p>
         </w:tc>
@@ -1044,7 +1929,7 @@
       </w:tr>
       <w:tr>
         <w:trPr>
-          <w:trHeight w:val="1233"/>
+          <w:trHeight w:val="557"/>
         </w:trPr>
         <w:tc>
           <w:tcPr>
@@ -1128,6 +2013,91 @@
           <w:p>
             <w:r>
               <w:t>Display Home Screen</w:t>
+            </w:r>
+          </w:p>
+        </w:tc>
+      </w:tr>
+      <w:tr>
+        <w:tc>
+          <w:tcPr>
+            <w:tcW w:w="6565" w:type="dxa"/>
+            <w:gridSpan w:val="2"/>
+            <w:vMerge/>
+          </w:tcPr>
+          <w:p/>
+        </w:tc>
+        <w:tc>
+          <w:tcPr>
+            <w:tcW w:w="1418" w:type="dxa"/>
+          </w:tcPr>
+          <w:p>
+            <w:r>
+              <w:t>Area for displaying the Bike Information</w:t>
+            </w:r>
+          </w:p>
+        </w:tc>
+        <w:tc>
+          <w:tcPr>
+            <w:tcW w:w="1151" w:type="dxa"/>
+          </w:tcPr>
+          <w:p>
+            <w:r>
+              <w:t>Initial</w:t>
+            </w:r>
+          </w:p>
+        </w:tc>
+        <w:tc>
+          <w:tcPr>
+            <w:tcW w:w="2606" w:type="dxa"/>
+            <w:gridSpan w:val="2"/>
+          </w:tcPr>
+          <w:p>
+            <w:r>
+              <w:t>Displaying the Bike Information and Deposit</w:t>
+            </w:r>
+          </w:p>
+        </w:tc>
+      </w:tr>
+      <w:tr>
+        <w:trPr>
+          <w:trHeight w:val="341"/>
+        </w:trPr>
+        <w:tc>
+          <w:tcPr>
+            <w:tcW w:w="6565" w:type="dxa"/>
+            <w:gridSpan w:val="2"/>
+            <w:vMerge/>
+          </w:tcPr>
+          <w:p/>
+        </w:tc>
+        <w:tc>
+          <w:tcPr>
+            <w:tcW w:w="1418" w:type="dxa"/>
+          </w:tcPr>
+          <w:p>
+            <w:r>
+              <w:t>Area for displaying Renting Charge</w:t>
+            </w:r>
+          </w:p>
+        </w:tc>
+        <w:tc>
+          <w:tcPr>
+            <w:tcW w:w="1151" w:type="dxa"/>
+          </w:tcPr>
+          <w:p>
+            <w:r>
+              <w:t>Initial</w:t>
+            </w:r>
+          </w:p>
+        </w:tc>
+        <w:tc>
+          <w:tcPr>
+            <w:tcW w:w="2606" w:type="dxa"/>
+            <w:gridSpan w:val="2"/>
+          </w:tcPr>
+          <w:p>
+            <w:r>
+              <w:t>Displaying Renting Charge</w:t>
             </w:r>
           </w:p>
         </w:tc>
@@ -1285,6 +2255,498 @@
             </w:pPr>
             <w:r>
               <w:t>Remarks</w:t>
+            </w:r>
+          </w:p>
+        </w:tc>
+      </w:tr>
+      <w:tr>
+        <w:tc>
+          <w:tcPr>
+            <w:tcW w:w="2374" w:type="dxa"/>
+          </w:tcPr>
+          <w:p>
+            <w:pPr>
+              <w:tabs>
+                <w:tab w:val="left" w:pos="1530"/>
+              </w:tabs>
+              <w:spacing w:line="360" w:lineRule="auto"/>
+            </w:pPr>
+            <w:r>
+              <w:t>Bike Code</w:t>
+            </w:r>
+          </w:p>
+        </w:tc>
+        <w:tc>
+          <w:tcPr>
+            <w:tcW w:w="2661" w:type="dxa"/>
+          </w:tcPr>
+          <w:p>
+            <w:pPr>
+              <w:tabs>
+                <w:tab w:val="left" w:pos="1530"/>
+              </w:tabs>
+              <w:spacing w:line="360" w:lineRule="auto"/>
+            </w:pPr>
+            <w:r>
+              <w:t>8</w:t>
+            </w:r>
+          </w:p>
+        </w:tc>
+        <w:tc>
+          <w:tcPr>
+            <w:tcW w:w="2374" w:type="dxa"/>
+          </w:tcPr>
+          <w:p>
+            <w:pPr>
+              <w:tabs>
+                <w:tab w:val="left" w:pos="1530"/>
+              </w:tabs>
+              <w:spacing w:line="360" w:lineRule="auto"/>
+            </w:pPr>
+            <w:r>
+              <w:t>String</w:t>
+            </w:r>
+          </w:p>
+        </w:tc>
+        <w:tc>
+          <w:tcPr>
+            <w:tcW w:w="2374" w:type="dxa"/>
+          </w:tcPr>
+          <w:p>
+            <w:pPr>
+              <w:tabs>
+                <w:tab w:val="left" w:pos="1530"/>
+              </w:tabs>
+              <w:spacing w:line="360" w:lineRule="auto"/>
+            </w:pPr>
+            <w:r>
+              <w:t>Black</w:t>
+            </w:r>
+          </w:p>
+        </w:tc>
+        <w:tc>
+          <w:tcPr>
+            <w:tcW w:w="1912" w:type="dxa"/>
+          </w:tcPr>
+          <w:p>
+            <w:pPr>
+              <w:tabs>
+                <w:tab w:val="left" w:pos="1530"/>
+              </w:tabs>
+              <w:spacing w:line="360" w:lineRule="auto"/>
+            </w:pPr>
+            <w:r>
+              <w:t>Left justified</w:t>
+            </w:r>
+          </w:p>
+        </w:tc>
+      </w:tr>
+      <w:tr>
+        <w:tc>
+          <w:tcPr>
+            <w:tcW w:w="2374" w:type="dxa"/>
+          </w:tcPr>
+          <w:p>
+            <w:pPr>
+              <w:tabs>
+                <w:tab w:val="left" w:pos="1530"/>
+              </w:tabs>
+              <w:spacing w:line="360" w:lineRule="auto"/>
+            </w:pPr>
+            <w:r>
+              <w:t>Location</w:t>
+            </w:r>
+          </w:p>
+        </w:tc>
+        <w:tc>
+          <w:tcPr>
+            <w:tcW w:w="2661" w:type="dxa"/>
+          </w:tcPr>
+          <w:p>
+            <w:pPr>
+              <w:tabs>
+                <w:tab w:val="left" w:pos="1530"/>
+              </w:tabs>
+              <w:spacing w:line="360" w:lineRule="auto"/>
+            </w:pPr>
+            <w:r>
+              <w:t>30</w:t>
+            </w:r>
+          </w:p>
+        </w:tc>
+        <w:tc>
+          <w:tcPr>
+            <w:tcW w:w="2374" w:type="dxa"/>
+          </w:tcPr>
+          <w:p>
+            <w:pPr>
+              <w:tabs>
+                <w:tab w:val="left" w:pos="1530"/>
+              </w:tabs>
+              <w:spacing w:line="360" w:lineRule="auto"/>
+            </w:pPr>
+            <w:r>
+              <w:t>String</w:t>
+            </w:r>
+          </w:p>
+        </w:tc>
+        <w:tc>
+          <w:tcPr>
+            <w:tcW w:w="2374" w:type="dxa"/>
+          </w:tcPr>
+          <w:p>
+            <w:pPr>
+              <w:tabs>
+                <w:tab w:val="left" w:pos="1530"/>
+              </w:tabs>
+              <w:spacing w:line="360" w:lineRule="auto"/>
+            </w:pPr>
+            <w:r>
+              <w:t>Black</w:t>
+            </w:r>
+          </w:p>
+        </w:tc>
+        <w:tc>
+          <w:tcPr>
+            <w:tcW w:w="1912" w:type="dxa"/>
+          </w:tcPr>
+          <w:p>
+            <w:pPr>
+              <w:tabs>
+                <w:tab w:val="left" w:pos="1530"/>
+              </w:tabs>
+              <w:spacing w:line="360" w:lineRule="auto"/>
+            </w:pPr>
+            <w:r>
+              <w:t>Left justified</w:t>
+            </w:r>
+          </w:p>
+        </w:tc>
+      </w:tr>
+      <w:tr>
+        <w:tc>
+          <w:tcPr>
+            <w:tcW w:w="2374" w:type="dxa"/>
+          </w:tcPr>
+          <w:p>
+            <w:pPr>
+              <w:tabs>
+                <w:tab w:val="left" w:pos="1530"/>
+              </w:tabs>
+              <w:spacing w:line="360" w:lineRule="auto"/>
+            </w:pPr>
+            <w:r>
+              <w:t>Battery</w:t>
+            </w:r>
+          </w:p>
+        </w:tc>
+        <w:tc>
+          <w:tcPr>
+            <w:tcW w:w="2661" w:type="dxa"/>
+          </w:tcPr>
+          <w:p>
+            <w:pPr>
+              <w:tabs>
+                <w:tab w:val="left" w:pos="1530"/>
+              </w:tabs>
+              <w:spacing w:line="360" w:lineRule="auto"/>
+            </w:pPr>
+            <w:r>
+              <w:t>4</w:t>
+            </w:r>
+          </w:p>
+        </w:tc>
+        <w:tc>
+          <w:tcPr>
+            <w:tcW w:w="2374" w:type="dxa"/>
+          </w:tcPr>
+          <w:p>
+            <w:pPr>
+              <w:tabs>
+                <w:tab w:val="left" w:pos="1530"/>
+              </w:tabs>
+              <w:spacing w:line="360" w:lineRule="auto"/>
+            </w:pPr>
+            <w:r>
+              <w:t>String</w:t>
+            </w:r>
+          </w:p>
+        </w:tc>
+        <w:tc>
+          <w:tcPr>
+            <w:tcW w:w="2374" w:type="dxa"/>
+          </w:tcPr>
+          <w:p>
+            <w:pPr>
+              <w:tabs>
+                <w:tab w:val="left" w:pos="1530"/>
+              </w:tabs>
+              <w:spacing w:line="360" w:lineRule="auto"/>
+            </w:pPr>
+            <w:r>
+              <w:t>Black</w:t>
+            </w:r>
+          </w:p>
+        </w:tc>
+        <w:tc>
+          <w:tcPr>
+            <w:tcW w:w="1912" w:type="dxa"/>
+          </w:tcPr>
+          <w:p>
+            <w:pPr>
+              <w:tabs>
+                <w:tab w:val="left" w:pos="1530"/>
+              </w:tabs>
+              <w:spacing w:line="360" w:lineRule="auto"/>
+            </w:pPr>
+            <w:r>
+              <w:t>Left justified</w:t>
+            </w:r>
+          </w:p>
+        </w:tc>
+      </w:tr>
+      <w:tr>
+        <w:tc>
+          <w:tcPr>
+            <w:tcW w:w="2374" w:type="dxa"/>
+          </w:tcPr>
+          <w:p>
+            <w:pPr>
+              <w:tabs>
+                <w:tab w:val="left" w:pos="1530"/>
+              </w:tabs>
+              <w:spacing w:line="360" w:lineRule="auto"/>
+            </w:pPr>
+            <w:r>
+              <w:t>Usage</w:t>
+            </w:r>
+          </w:p>
+        </w:tc>
+        <w:tc>
+          <w:tcPr>
+            <w:tcW w:w="2661" w:type="dxa"/>
+          </w:tcPr>
+          <w:p>
+            <w:pPr>
+              <w:tabs>
+                <w:tab w:val="left" w:pos="1530"/>
+              </w:tabs>
+              <w:spacing w:line="360" w:lineRule="auto"/>
+            </w:pPr>
+            <w:r>
+              <w:t>25</w:t>
+            </w:r>
+          </w:p>
+        </w:tc>
+        <w:tc>
+          <w:tcPr>
+            <w:tcW w:w="2374" w:type="dxa"/>
+          </w:tcPr>
+          <w:p>
+            <w:pPr>
+              <w:tabs>
+                <w:tab w:val="left" w:pos="1530"/>
+              </w:tabs>
+              <w:spacing w:line="360" w:lineRule="auto"/>
+            </w:pPr>
+            <w:r>
+              <w:t>String</w:t>
+            </w:r>
+          </w:p>
+        </w:tc>
+        <w:tc>
+          <w:tcPr>
+            <w:tcW w:w="2374" w:type="dxa"/>
+          </w:tcPr>
+          <w:p>
+            <w:pPr>
+              <w:tabs>
+                <w:tab w:val="left" w:pos="1530"/>
+              </w:tabs>
+              <w:spacing w:line="360" w:lineRule="auto"/>
+            </w:pPr>
+            <w:r>
+              <w:t>Black</w:t>
+            </w:r>
+          </w:p>
+        </w:tc>
+        <w:tc>
+          <w:tcPr>
+            <w:tcW w:w="1912" w:type="dxa"/>
+          </w:tcPr>
+          <w:p>
+            <w:pPr>
+              <w:tabs>
+                <w:tab w:val="left" w:pos="1530"/>
+              </w:tabs>
+              <w:spacing w:line="360" w:lineRule="auto"/>
+            </w:pPr>
+            <w:r>
+              <w:t>Left justified</w:t>
+            </w:r>
+          </w:p>
+        </w:tc>
+      </w:tr>
+      <w:tr>
+        <w:tc>
+          <w:tcPr>
+            <w:tcW w:w="2374" w:type="dxa"/>
+          </w:tcPr>
+          <w:p>
+            <w:pPr>
+              <w:tabs>
+                <w:tab w:val="left" w:pos="1530"/>
+              </w:tabs>
+              <w:spacing w:line="360" w:lineRule="auto"/>
+            </w:pPr>
+            <w:r>
+              <w:t>Deposit</w:t>
+            </w:r>
+          </w:p>
+        </w:tc>
+        <w:tc>
+          <w:tcPr>
+            <w:tcW w:w="2661" w:type="dxa"/>
+          </w:tcPr>
+          <w:p>
+            <w:pPr>
+              <w:tabs>
+                <w:tab w:val="left" w:pos="1530"/>
+              </w:tabs>
+              <w:spacing w:line="360" w:lineRule="auto"/>
+            </w:pPr>
+            <w:r>
+              <w:t>15</w:t>
+            </w:r>
+          </w:p>
+        </w:tc>
+        <w:tc>
+          <w:tcPr>
+            <w:tcW w:w="2374" w:type="dxa"/>
+          </w:tcPr>
+          <w:p>
+            <w:pPr>
+              <w:tabs>
+                <w:tab w:val="left" w:pos="1530"/>
+              </w:tabs>
+              <w:spacing w:line="360" w:lineRule="auto"/>
+            </w:pPr>
+            <w:r>
+              <w:t>String</w:t>
+            </w:r>
+          </w:p>
+        </w:tc>
+        <w:tc>
+          <w:tcPr>
+            <w:tcW w:w="2374" w:type="dxa"/>
+          </w:tcPr>
+          <w:p>
+            <w:pPr>
+              <w:tabs>
+                <w:tab w:val="left" w:pos="1530"/>
+              </w:tabs>
+              <w:spacing w:line="360" w:lineRule="auto"/>
+            </w:pPr>
+            <w:r>
+              <w:t>Green</w:t>
+            </w:r>
+          </w:p>
+        </w:tc>
+        <w:tc>
+          <w:tcPr>
+            <w:tcW w:w="1912" w:type="dxa"/>
+          </w:tcPr>
+          <w:p>
+            <w:pPr>
+              <w:tabs>
+                <w:tab w:val="left" w:pos="1530"/>
+              </w:tabs>
+              <w:spacing w:line="360" w:lineRule="auto"/>
+            </w:pPr>
+            <w:r>
+              <w:t>Left justified</w:t>
+            </w:r>
+          </w:p>
+        </w:tc>
+      </w:tr>
+      <w:tr>
+        <w:tc>
+          <w:tcPr>
+            <w:tcW w:w="2374" w:type="dxa"/>
+          </w:tcPr>
+          <w:p>
+            <w:pPr>
+              <w:tabs>
+                <w:tab w:val="left" w:pos="1530"/>
+              </w:tabs>
+              <w:spacing w:line="360" w:lineRule="auto"/>
+            </w:pPr>
+            <w:r>
+              <w:t>Charge</w:t>
+            </w:r>
+          </w:p>
+        </w:tc>
+        <w:tc>
+          <w:tcPr>
+            <w:tcW w:w="2661" w:type="dxa"/>
+          </w:tcPr>
+          <w:p>
+            <w:pPr>
+              <w:tabs>
+                <w:tab w:val="left" w:pos="1530"/>
+              </w:tabs>
+              <w:spacing w:line="360" w:lineRule="auto"/>
+            </w:pPr>
+            <w:r>
+              <w:t>15</w:t>
+            </w:r>
+          </w:p>
+        </w:tc>
+        <w:tc>
+          <w:tcPr>
+            <w:tcW w:w="2374" w:type="dxa"/>
+          </w:tcPr>
+          <w:p>
+            <w:pPr>
+              <w:tabs>
+                <w:tab w:val="left" w:pos="1530"/>
+              </w:tabs>
+              <w:spacing w:line="360" w:lineRule="auto"/>
+            </w:pPr>
+            <w:r>
+              <w:t>String</w:t>
+            </w:r>
+          </w:p>
+        </w:tc>
+        <w:tc>
+          <w:tcPr>
+            <w:tcW w:w="2374" w:type="dxa"/>
+          </w:tcPr>
+          <w:p>
+            <w:pPr>
+              <w:tabs>
+                <w:tab w:val="left" w:pos="1530"/>
+              </w:tabs>
+              <w:spacing w:line="360" w:lineRule="auto"/>
+            </w:pPr>
+            <w:r>
+              <w:t>Green</w:t>
+            </w:r>
+          </w:p>
+        </w:tc>
+        <w:tc>
+          <w:tcPr>
+            <w:tcW w:w="1912" w:type="dxa"/>
+          </w:tcPr>
+          <w:p>
+            <w:pPr>
+              <w:tabs>
+                <w:tab w:val="left" w:pos="1530"/>
+              </w:tabs>
+              <w:spacing w:line="360" w:lineRule="auto"/>
+            </w:pPr>
+            <w:r>
+              <w:t>Right justified</w:t>
             </w:r>
           </w:p>
         </w:tc>

</xml_diff>

<commit_message>
Add SS - Splash Screen, Payment Confirmation and Barcode Popup SS
</commit_message>
<xml_diff>
--- a/Detail Design/Interface Design/EBR - Screen Specifications/SS - Dock View Screen and Bike View Screen.docx
+++ b/Detail Design/Interface Design/EBR - Screen Specifications/SS - Dock View Screen and Bike View Screen.docx
@@ -182,27 +182,9 @@
                 <w:lang w:val="vi-VN"/>
               </w:rPr>
             </w:pPr>
-            <w:proofErr w:type="spellStart"/>
-            <w:r>
-              <w:t>Bùi</w:t>
-            </w:r>
-            <w:proofErr w:type="spellEnd"/>
-            <w:r>
-              <w:t xml:space="preserve"> </w:t>
-            </w:r>
-            <w:proofErr w:type="spellStart"/>
-            <w:r>
-              <w:t>Tú</w:t>
-            </w:r>
-            <w:proofErr w:type="spellEnd"/>
-            <w:r>
-              <w:t xml:space="preserve"> </w:t>
-            </w:r>
-            <w:proofErr w:type="spellStart"/>
-            <w:r>
-              <w:t>Hoàng</w:t>
-            </w:r>
-            <w:proofErr w:type="spellEnd"/>
+            <w:r>
+              <w:t>Bùi Tú Hoàng</w:t>
+            </w:r>
           </w:p>
         </w:tc>
       </w:tr>
@@ -391,7 +373,13 @@
           </w:tcPr>
           <w:p>
             <w:r>
-              <w:t>Back to Splash Screen</w:t>
+              <w:t xml:space="preserve">Back to </w:t>
+            </w:r>
+            <w:r>
+              <w:t xml:space="preserve">Home </w:t>
+            </w:r>
+            <w:r>
+              <w:t>Screen</w:t>
             </w:r>
           </w:p>
         </w:tc>
@@ -975,8 +963,6 @@
             </w:r>
           </w:p>
         </w:tc>
-        <w:bookmarkStart w:id="0" w:name="_GoBack"/>
-        <w:bookmarkEnd w:id="0"/>
       </w:tr>
       <w:tr>
         <w:tc>
@@ -1237,10 +1223,7 @@
               <w:spacing w:line="360" w:lineRule="auto"/>
             </w:pPr>
             <w:r>
-              <w:t xml:space="preserve">Number of </w:t>
-            </w:r>
-            <w:r>
-              <w:t>Rear Seat</w:t>
+              <w:t>Number of Rear Seat</w:t>
             </w:r>
           </w:p>
         </w:tc>
@@ -1322,10 +1305,7 @@
               <w:spacing w:line="360" w:lineRule="auto"/>
             </w:pPr>
             <w:r>
-              <w:t xml:space="preserve">Number of </w:t>
-            </w:r>
-            <w:r>
-              <w:t>Pedal</w:t>
+              <w:t>Number of Pedal</w:t>
             </w:r>
           </w:p>
         </w:tc>
@@ -1713,27 +1693,9 @@
             <w:tcW w:w="1519" w:type="dxa"/>
           </w:tcPr>
           <w:p>
-            <w:proofErr w:type="spellStart"/>
-            <w:r>
-              <w:t>Bùi</w:t>
-            </w:r>
-            <w:proofErr w:type="spellEnd"/>
-            <w:r>
-              <w:t xml:space="preserve"> </w:t>
-            </w:r>
-            <w:proofErr w:type="spellStart"/>
-            <w:r>
-              <w:t>Tú</w:t>
-            </w:r>
-            <w:proofErr w:type="spellEnd"/>
-            <w:r>
-              <w:t xml:space="preserve"> </w:t>
-            </w:r>
-            <w:proofErr w:type="spellStart"/>
-            <w:r>
-              <w:t>Hoàng</w:t>
-            </w:r>
-            <w:proofErr w:type="spellEnd"/>
+            <w:r>
+              <w:t>Bùi Tú Hoàng</w:t>
+            </w:r>
           </w:p>
         </w:tc>
       </w:tr>
@@ -1922,7 +1884,15 @@
           </w:tcPr>
           <w:p>
             <w:r>
-              <w:t>Navigate to the previous screen.</w:t>
+              <w:t>Back to</w:t>
+            </w:r>
+            <w:bookmarkStart w:id="0" w:name="_GoBack"/>
+            <w:bookmarkEnd w:id="0"/>
+            <w:r>
+              <w:t xml:space="preserve"> the Dock View</w:t>
+            </w:r>
+            <w:r>
+              <w:t xml:space="preserve"> screen.</w:t>
             </w:r>
           </w:p>
         </w:tc>

</xml_diff>